<commit_message>
Add updated project report
</commit_message>
<xml_diff>
--- a/Doc/CS683_Byrd_NutritionTrackerProject.docx
+++ b/Doc/CS683_Byrd_NutritionTrackerProject.docx
@@ -46,94 +46,6 @@
       <w:pPr>
         <w:pStyle w:val="Title"/>
         <w:spacing w:after="120" w:before="480" w:line="276" w:lineRule="auto"/>
-        <w:rPr>
-          <w:b w:val="1"/>
-          <w:sz w:val="28"/>
-          <w:szCs w:val="28"/>
-          <w:u w:val="single"/>
-        </w:rPr>
-      </w:pPr>
-      <w:bookmarkStart w:colFirst="0" w:colLast="0" w:name="_dl8pt4qxvhe2" w:id="1"/>
-      <w:bookmarkEnd w:id="1"/>
-      <w:r>
-        <w:rPr>
-          <w:b w:val="1"/>
-          <w:sz w:val="28"/>
-          <w:szCs w:val="28"/>
-          <w:u w:val="single"/>
-          <w:rtl w:val="0"/>
-        </w:rPr>
-        <w:t xml:space="preserve">Instructions</w:t>
-      </w:r>
-    </w:p>
-    <w:p>
-      <w:pPr>
-        <w:widowControl w:val="0"/>
-        <w:numPr>
-          <w:ilvl w:val="0"/>
-          <w:numId w:val="2"/>
-        </w:numPr>
-        <w:ind w:left="720" w:hanging="360"/>
-      </w:pPr>
-      <w:r>
-        <w:rPr>
-          <w:rtl w:val="0"/>
-        </w:rPr>
-        <w:t xml:space="preserve">This is the template of your final project report.  As this document will be constantly updated during the semester, please enable the “track changes” in your doc. Or if you prefer to use the md file, we can also see the change in the commit history.</w:t>
-      </w:r>
-    </w:p>
-    <w:p>
-      <w:pPr>
-        <w:widowControl w:val="0"/>
-        <w:numPr>
-          <w:ilvl w:val="0"/>
-          <w:numId w:val="2"/>
-        </w:numPr>
-        <w:ind w:left="720" w:hanging="360"/>
-      </w:pPr>
-      <w:r>
-        <w:rPr>
-          <w:rtl w:val="0"/>
-        </w:rPr>
-        <w:t xml:space="preserve">Please name your report as CS683_&lt;Last Name&gt;&lt;First Name&gt;_&lt;ProjectTitle&gt;. It can be either a PDF or Word document. </w:t>
-      </w:r>
-    </w:p>
-    <w:p>
-      <w:pPr>
-        <w:widowControl w:val="0"/>
-        <w:numPr>
-          <w:ilvl w:val="0"/>
-          <w:numId w:val="2"/>
-        </w:numPr>
-        <w:ind w:left="720" w:hanging="360"/>
-      </w:pPr>
-      <w:r>
-        <w:rPr>
-          <w:rtl w:val="0"/>
-        </w:rPr>
-        <w:t xml:space="preserve">Make sure to push all your code into your github repository, create a release/tag and submit the link on blackboard. </w:t>
-      </w:r>
-    </w:p>
-    <w:p>
-      <w:pPr>
-        <w:widowControl w:val="0"/>
-        <w:numPr>
-          <w:ilvl w:val="0"/>
-          <w:numId w:val="2"/>
-        </w:numPr>
-        <w:ind w:left="720" w:hanging="360"/>
-      </w:pPr>
-      <w:r>
-        <w:rPr>
-          <w:rtl w:val="0"/>
-        </w:rPr>
-        <w:t xml:space="preserve">Please provide your feedback in the “Add comments” section when submitting your report. Thanks! </w:t>
-      </w:r>
-    </w:p>
-    <w:p>
-      <w:pPr>
-        <w:pStyle w:val="Title"/>
-        <w:spacing w:after="120" w:before="480" w:line="276" w:lineRule="auto"/>
         <w:jc w:val="center"/>
         <w:rPr>
           <w:rFonts w:ascii="Calibri" w:cs="Calibri" w:eastAsia="Calibri" w:hAnsi="Calibri"/>
@@ -142,8 +54,8 @@
           <w:szCs w:val="28"/>
         </w:rPr>
       </w:pPr>
-      <w:bookmarkStart w:colFirst="0" w:colLast="0" w:name="_8dr5y2jjlxqf" w:id="2"/>
-      <w:bookmarkEnd w:id="2"/>
+      <w:bookmarkStart w:colFirst="0" w:colLast="0" w:name="_8dr5y2jjlxqf" w:id="1"/>
+      <w:bookmarkEnd w:id="1"/>
       <w:r>
         <w:rPr>
           <w:rtl w:val="0"/>
@@ -896,8 +808,8 @@
           <w:szCs w:val="72"/>
         </w:rPr>
       </w:pPr>
-      <w:bookmarkStart w:colFirst="0" w:colLast="0" w:name="_9jwauy1ee23x" w:id="3"/>
-      <w:bookmarkEnd w:id="3"/>
+      <w:bookmarkStart w:colFirst="0" w:colLast="0" w:name="_9jwauy1ee23x" w:id="2"/>
+      <w:bookmarkEnd w:id="2"/>
       <w:r>
         <w:br w:type="page"/>
       </w:r>
@@ -915,7 +827,7 @@
         <w:widowControl w:val="0"/>
         <w:numPr>
           <w:ilvl w:val="0"/>
-          <w:numId w:val="3"/>
+          <w:numId w:val="2"/>
         </w:numPr>
         <w:spacing w:after="0" w:before="200" w:lineRule="auto"/>
         <w:ind w:left="720" w:hanging="360"/>
@@ -924,8 +836,8 @@
           <w:szCs w:val="32"/>
         </w:rPr>
       </w:pPr>
-      <w:bookmarkStart w:colFirst="0" w:colLast="0" w:name="_g6igqliy7rm" w:id="4"/>
-      <w:bookmarkEnd w:id="4"/>
+      <w:bookmarkStart w:colFirst="0" w:colLast="0" w:name="_g6igqliy7rm" w:id="3"/>
+      <w:bookmarkEnd w:id="3"/>
       <w:r>
         <w:rPr>
           <w:sz w:val="32"/>
@@ -1011,7 +923,7 @@
         <w:widowControl w:val="0"/>
         <w:numPr>
           <w:ilvl w:val="0"/>
-          <w:numId w:val="3"/>
+          <w:numId w:val="2"/>
         </w:numPr>
         <w:spacing w:after="0" w:before="200" w:lineRule="auto"/>
         <w:ind w:left="720" w:hanging="360"/>
@@ -1020,8 +932,8 @@
           <w:szCs w:val="32"/>
         </w:rPr>
       </w:pPr>
-      <w:bookmarkStart w:colFirst="0" w:colLast="0" w:name="_bf21eadgjj29" w:id="5"/>
-      <w:bookmarkEnd w:id="5"/>
+      <w:bookmarkStart w:colFirst="0" w:colLast="0" w:name="_bf21eadgjj29" w:id="4"/>
+      <w:bookmarkEnd w:id="4"/>
       <w:r>
         <w:rPr>
           <w:sz w:val="32"/>
@@ -1054,7 +966,7 @@
         <w:widowControl w:val="0"/>
         <w:numPr>
           <w:ilvl w:val="0"/>
-          <w:numId w:val="4"/>
+          <w:numId w:val="3"/>
         </w:numPr>
         <w:ind w:left="1440" w:hanging="360"/>
         <w:rPr>
@@ -1073,7 +985,7 @@
         <w:widowControl w:val="0"/>
         <w:numPr>
           <w:ilvl w:val="0"/>
-          <w:numId w:val="4"/>
+          <w:numId w:val="3"/>
         </w:numPr>
         <w:ind w:left="1440" w:hanging="360"/>
         <w:rPr>
@@ -1092,7 +1004,7 @@
         <w:widowControl w:val="0"/>
         <w:numPr>
           <w:ilvl w:val="0"/>
-          <w:numId w:val="4"/>
+          <w:numId w:val="3"/>
         </w:numPr>
         <w:ind w:left="1440" w:hanging="360"/>
         <w:rPr>
@@ -1179,7 +1091,7 @@
         <w:widowControl w:val="0"/>
         <w:numPr>
           <w:ilvl w:val="0"/>
-          <w:numId w:val="3"/>
+          <w:numId w:val="2"/>
         </w:numPr>
         <w:spacing w:after="0" w:before="200" w:lineRule="auto"/>
         <w:ind w:left="720" w:hanging="360"/>
@@ -1188,8 +1100,8 @@
           <w:szCs w:val="32"/>
         </w:rPr>
       </w:pPr>
-      <w:bookmarkStart w:colFirst="0" w:colLast="0" w:name="_9dheewbiht5g" w:id="6"/>
-      <w:bookmarkEnd w:id="6"/>
+      <w:bookmarkStart w:colFirst="0" w:colLast="0" w:name="_9dheewbiht5g" w:id="5"/>
+      <w:bookmarkEnd w:id="5"/>
       <w:r>
         <w:rPr>
           <w:sz w:val="32"/>
@@ -1440,14 +1352,14 @@
               </w:rPr>
               <w:drawing>
                 <wp:inline distB="114300" distT="114300" distL="114300" distR="114300">
-                  <wp:extent cx="2309813" cy="4934223"/>
+                  <wp:extent cx="2233613" cy="4881797"/>
                   <wp:effectExtent b="0" l="0" r="0" t="0"/>
-                  <wp:docPr id="5" name="image2.png"/>
+                  <wp:docPr id="4" name="image7.png"/>
                   <a:graphic>
                     <a:graphicData uri="http://schemas.openxmlformats.org/drawingml/2006/picture">
                       <pic:pic>
                         <pic:nvPicPr>
-                          <pic:cNvPr id="0" name="image2.png"/>
+                          <pic:cNvPr id="0" name="image7.png"/>
                           <pic:cNvPicPr preferRelativeResize="0"/>
                         </pic:nvPicPr>
                         <pic:blipFill>
@@ -1460,7 +1372,7 @@
                         <pic:spPr>
                           <a:xfrm>
                             <a:off x="0" y="0"/>
-                            <a:ext cx="2309813" cy="4934223"/>
+                            <a:ext cx="2233613" cy="4881797"/>
                           </a:xfrm>
                           <a:prstGeom prst="rect"/>
                           <a:ln/>
@@ -1655,8 +1567,10 @@
             </w:pPr>
             <w:r>
               <w:rPr>
-                <w:rtl w:val="0"/>
-              </w:rPr>
+                <w:i w:val="1"/>
+                <w:rtl w:val="0"/>
+              </w:rPr>
+              <w:t xml:space="preserve">In progress - The basic UI is has been created, but still lacking functionality beyond simply being able to display a list of foods and a summary</w:t>
             </w:r>
           </w:p>
         </w:tc>
@@ -1903,14 +1817,14 @@
               </w:rPr>
               <w:drawing>
                 <wp:inline distB="114300" distT="114300" distL="114300" distR="114300">
-                  <wp:extent cx="2601122" cy="5352138"/>
+                  <wp:extent cx="1878901" cy="4100424"/>
                   <wp:effectExtent b="0" l="0" r="0" t="0"/>
-                  <wp:docPr id="2" name="image7.png"/>
+                  <wp:docPr id="2" name="image8.png"/>
                   <a:graphic>
                     <a:graphicData uri="http://schemas.openxmlformats.org/drawingml/2006/picture">
                       <pic:pic>
                         <pic:nvPicPr>
-                          <pic:cNvPr id="0" name="image7.png"/>
+                          <pic:cNvPr id="0" name="image8.png"/>
                           <pic:cNvPicPr preferRelativeResize="0"/>
                         </pic:nvPicPr>
                         <pic:blipFill>
@@ -1923,7 +1837,7 @@
                         <pic:spPr>
                           <a:xfrm>
                             <a:off x="0" y="0"/>
-                            <a:ext cx="2601122" cy="5352138"/>
+                            <a:ext cx="1878901" cy="4100424"/>
                           </a:xfrm>
                           <a:prstGeom prst="rect"/>
                           <a:ln/>
@@ -1936,6 +1850,43 @@
             </w:r>
             <w:r>
               <w:rPr>
+                <w:i w:val="1"/>
+              </w:rPr>
+              <w:drawing>
+                <wp:inline distB="114300" distT="114300" distL="114300" distR="114300">
+                  <wp:extent cx="1816851" cy="4052976"/>
+                  <wp:effectExtent b="0" l="0" r="0" t="0"/>
+                  <wp:docPr id="9" name="image3.png"/>
+                  <a:graphic>
+                    <a:graphicData uri="http://schemas.openxmlformats.org/drawingml/2006/picture">
+                      <pic:pic>
+                        <pic:nvPicPr>
+                          <pic:cNvPr id="0" name="image3.png"/>
+                          <pic:cNvPicPr preferRelativeResize="0"/>
+                        </pic:nvPicPr>
+                        <pic:blipFill>
+                          <a:blip r:embed="rId8"/>
+                          <a:srcRect b="0" l="0" r="0" t="0"/>
+                          <a:stretch>
+                            <a:fillRect/>
+                          </a:stretch>
+                        </pic:blipFill>
+                        <pic:spPr>
+                          <a:xfrm>
+                            <a:off x="0" y="0"/>
+                            <a:ext cx="1816851" cy="4052976"/>
+                          </a:xfrm>
+                          <a:prstGeom prst="rect"/>
+                          <a:ln/>
+                        </pic:spPr>
+                      </pic:pic>
+                    </a:graphicData>
+                  </a:graphic>
+                </wp:inline>
+              </w:drawing>
+            </w:r>
+            <w:r>
+              <w:rPr>
                 <w:rtl w:val="0"/>
               </w:rPr>
             </w:r>
@@ -2118,8 +2069,10 @@
             </w:pPr>
             <w:r>
               <w:rPr>
-                <w:rtl w:val="0"/>
-              </w:rPr>
+                <w:i w:val="1"/>
+                <w:rtl w:val="0"/>
+              </w:rPr>
+              <w:t xml:space="preserve">In progress - the basic UI has been created, but still lacking in functionality beyond being able to display a list of foods (eventually the most recent foods)</w:t>
             </w:r>
           </w:p>
         </w:tc>
@@ -2358,18 +2311,18 @@
               </w:rPr>
               <w:drawing>
                 <wp:inline distB="114300" distT="114300" distL="114300" distR="114300">
-                  <wp:extent cx="2581263" cy="5310276"/>
+                  <wp:extent cx="2188181" cy="4896938"/>
                   <wp:effectExtent b="0" l="0" r="0" t="0"/>
-                  <wp:docPr id="6" name="image4.png"/>
+                  <wp:docPr id="5" name="image2.png"/>
                   <a:graphic>
                     <a:graphicData uri="http://schemas.openxmlformats.org/drawingml/2006/picture">
                       <pic:pic>
                         <pic:nvPicPr>
-                          <pic:cNvPr id="0" name="image4.png"/>
+                          <pic:cNvPr id="0" name="image2.png"/>
                           <pic:cNvPicPr preferRelativeResize="0"/>
                         </pic:nvPicPr>
                         <pic:blipFill>
-                          <a:blip r:embed="rId8"/>
+                          <a:blip r:embed="rId9"/>
                           <a:srcRect b="0" l="0" r="0" t="0"/>
                           <a:stretch>
                             <a:fillRect/>
@@ -2378,7 +2331,7 @@
                         <pic:spPr>
                           <a:xfrm>
                             <a:off x="0" y="0"/>
-                            <a:ext cx="2581263" cy="5310276"/>
+                            <a:ext cx="2188181" cy="4896938"/>
                           </a:xfrm>
                           <a:prstGeom prst="rect"/>
                           <a:ln/>
@@ -2573,8 +2526,10 @@
             </w:pPr>
             <w:r>
               <w:rPr>
-                <w:rtl w:val="0"/>
-              </w:rPr>
+                <w:i w:val="1"/>
+                <w:rtl w:val="0"/>
+              </w:rPr>
+              <w:t xml:space="preserve">In progress - basic UI has been created but still lacks functionality beyond being able to display the nutritional information of a given food.</w:t>
             </w:r>
           </w:p>
         </w:tc>
@@ -2828,14 +2783,14 @@
               </w:rPr>
               <w:drawing>
                 <wp:inline distB="114300" distT="114300" distL="114300" distR="114300">
-                  <wp:extent cx="2490788" cy="5304007"/>
+                  <wp:extent cx="2262242" cy="4935038"/>
                   <wp:effectExtent b="0" l="0" r="0" t="0"/>
-                  <wp:docPr id="1" name="image3.png"/>
+                  <wp:docPr id="3" name="image5.png"/>
                   <a:graphic>
                     <a:graphicData uri="http://schemas.openxmlformats.org/drawingml/2006/picture">
                       <pic:pic>
                         <pic:nvPicPr>
-                          <pic:cNvPr id="0" name="image3.png"/>
+                          <pic:cNvPr id="0" name="image5.png"/>
                           <pic:cNvPicPr preferRelativeResize="0"/>
                         </pic:nvPicPr>
                         <pic:blipFill>
@@ -2848,7 +2803,7 @@
                         <pic:spPr>
                           <a:xfrm>
                             <a:off x="0" y="0"/>
-                            <a:ext cx="2490788" cy="5304007"/>
+                            <a:ext cx="2262242" cy="4935038"/>
                           </a:xfrm>
                           <a:prstGeom prst="rect"/>
                           <a:ln/>
@@ -3043,8 +2998,10 @@
             </w:pPr>
             <w:r>
               <w:rPr>
-                <w:rtl w:val="0"/>
-              </w:rPr>
+                <w:i w:val="1"/>
+                <w:rtl w:val="0"/>
+              </w:rPr>
+              <w:t xml:space="preserve">In progress - same functionality as the daily display</w:t>
             </w:r>
           </w:p>
         </w:tc>
@@ -3292,16 +3249,16 @@
                 <wp:inline distB="114300" distT="114300" distL="114300" distR="114300">
                   <wp:extent cx="1781742" cy="3673260"/>
                   <wp:effectExtent b="0" l="0" r="0" t="0"/>
-                  <wp:docPr id="4" name="image1.png"/>
+                  <wp:docPr id="8" name="image9.png"/>
                   <a:graphic>
                     <a:graphicData uri="http://schemas.openxmlformats.org/drawingml/2006/picture">
                       <pic:pic>
                         <pic:nvPicPr>
-                          <pic:cNvPr id="0" name="image1.png"/>
+                          <pic:cNvPr id="0" name="image9.png"/>
                           <pic:cNvPicPr preferRelativeResize="0"/>
                         </pic:nvPicPr>
                         <pic:blipFill>
-                          <a:blip r:embed="rId9"/>
+                          <a:blip r:embed="rId10"/>
                           <a:srcRect b="0" l="0" r="0" t="0"/>
                           <a:stretch>
                             <a:fillRect/>
@@ -3329,7 +3286,7 @@
                 <wp:inline distB="114300" distT="114300" distL="114300" distR="114300">
                   <wp:extent cx="1785252" cy="3686545"/>
                   <wp:effectExtent b="0" l="0" r="0" t="0"/>
-                  <wp:docPr id="3" name="image6.png"/>
+                  <wp:docPr id="7" name="image6.png"/>
                   <a:graphic>
                     <a:graphicData uri="http://schemas.openxmlformats.org/drawingml/2006/picture">
                       <pic:pic>
@@ -3338,7 +3295,7 @@
                           <pic:cNvPicPr preferRelativeResize="0"/>
                         </pic:nvPicPr>
                         <pic:blipFill>
-                          <a:blip r:embed="rId10"/>
+                          <a:blip r:embed="rId11"/>
                           <a:srcRect b="0" l="0" r="0" t="0"/>
                           <a:stretch>
                             <a:fillRect/>
@@ -3572,8 +3529,10 @@
             </w:pPr>
             <w:r>
               <w:rPr>
-                <w:rtl w:val="0"/>
-              </w:rPr>
+                <w:i w:val="1"/>
+                <w:rtl w:val="0"/>
+              </w:rPr>
+              <w:t xml:space="preserve">Not implemented</w:t>
             </w:r>
           </w:p>
         </w:tc>
@@ -3834,18 +3793,18 @@
               </w:rPr>
               <w:drawing>
                 <wp:inline distB="114300" distT="114300" distL="114300" distR="114300">
-                  <wp:extent cx="2817831" cy="5805488"/>
+                  <wp:extent cx="2243965" cy="4624388"/>
                   <wp:effectExtent b="0" l="0" r="0" t="0"/>
-                  <wp:docPr id="7" name="image5.png"/>
+                  <wp:docPr id="10" name="image4.png"/>
                   <a:graphic>
                     <a:graphicData uri="http://schemas.openxmlformats.org/drawingml/2006/picture">
                       <pic:pic>
                         <pic:nvPicPr>
-                          <pic:cNvPr id="0" name="image5.png"/>
+                          <pic:cNvPr id="0" name="image4.png"/>
                           <pic:cNvPicPr preferRelativeResize="0"/>
                         </pic:nvPicPr>
                         <pic:blipFill>
-                          <a:blip r:embed="rId11"/>
+                          <a:blip r:embed="rId12"/>
                           <a:srcRect b="0" l="0" r="0" t="0"/>
                           <a:stretch>
                             <a:fillRect/>
@@ -3854,7 +3813,7 @@
                         <pic:spPr>
                           <a:xfrm>
                             <a:off x="0" y="0"/>
-                            <a:ext cx="2817831" cy="5805488"/>
+                            <a:ext cx="2243965" cy="4624388"/>
                           </a:xfrm>
                           <a:prstGeom prst="rect"/>
                           <a:ln/>
@@ -4049,8 +4008,10 @@
             </w:pPr>
             <w:r>
               <w:rPr>
-                <w:rtl w:val="0"/>
-              </w:rPr>
+                <w:i w:val="1"/>
+                <w:rtl w:val="0"/>
+              </w:rPr>
+              <w:t xml:space="preserve">Not implemented</w:t>
             </w:r>
           </w:p>
         </w:tc>
@@ -4478,8 +4439,10 @@
             </w:pPr>
             <w:r>
               <w:rPr>
-                <w:rtl w:val="0"/>
-              </w:rPr>
+                <w:i w:val="1"/>
+                <w:rtl w:val="0"/>
+              </w:rPr>
+              <w:t xml:space="preserve">Not implemented</w:t>
             </w:r>
           </w:p>
         </w:tc>
@@ -4512,7 +4475,7 @@
         <w:pStyle w:val="Heading1"/>
         <w:numPr>
           <w:ilvl w:val="0"/>
-          <w:numId w:val="3"/>
+          <w:numId w:val="2"/>
         </w:numPr>
         <w:ind w:left="720" w:hanging="360"/>
         <w:rPr>
@@ -4520,8 +4483,8 @@
           <w:szCs w:val="32"/>
         </w:rPr>
       </w:pPr>
-      <w:bookmarkStart w:colFirst="0" w:colLast="0" w:name="_312k3b3li0xh" w:id="7"/>
-      <w:bookmarkEnd w:id="7"/>
+      <w:bookmarkStart w:colFirst="0" w:colLast="0" w:name="_312k3b3li0xh" w:id="6"/>
+      <w:bookmarkEnd w:id="6"/>
       <w:r>
         <w:rPr>
           <w:sz w:val="32"/>
@@ -4556,9 +4519,16 @@
       </w:pPr>
       <w:r>
         <w:rPr>
-          <w:rtl w:val="0"/>
-        </w:rPr>
-        <w:t xml:space="preserve">In this initial iteration of the project, I am still determining the specific architecture that I will use. However, as an overview, the application will consist of the following:</w:t>
+          <w:b w:val="1"/>
+          <w:rtl w:val="0"/>
+        </w:rPr>
+        <w:t xml:space="preserve">Update 3/28/2024 (Iteration 1) </w:t>
+      </w:r>
+      <w:r>
+        <w:rPr>
+          <w:rtl w:val="0"/>
+        </w:rPr>
+        <w:t xml:space="preserve"> - As the course has progressed, and we have learned more about the Model - View - ViewModel (MVVM) architecture, it has become clear that this is the standard in Android development, and so this is also the architecture that I will use.  Most of the basic functionality will remain the same, with some notable exceptions below.  </w:t>
       </w:r>
     </w:p>
     <w:p>
@@ -4614,6 +4584,17 @@
     </w:p>
     <w:p>
       <w:pPr>
+        <w:ind w:left="1440" w:firstLine="0"/>
+        <w:rPr/>
+      </w:pPr>
+      <w:r>
+        <w:rPr>
+          <w:rtl w:val="0"/>
+        </w:rPr>
+      </w:r>
+    </w:p>
+    <w:p>
+      <w:pPr>
         <w:numPr>
           <w:ilvl w:val="0"/>
           <w:numId w:val="1"/>
@@ -4641,7 +4622,60 @@
         <w:rPr>
           <w:rtl w:val="0"/>
         </w:rPr>
-        <w:t xml:space="preserve">In addition to the main activity, there will be activities for the search page, and for choosing a day in the past to display (the main activity can be reused to display any particular day’s information). If biometric and custom meals are implemented, there will be activities for these as well. </w:t>
+        <w:t xml:space="preserve">In addition to the main activity (DailyDisplay.kt), there will be activities for the search page (FoodSearch.kt), for the results of a search (FoodSearchResults.kt), for displaying a food to add (AddFood.kt) and for choosing a day in the past to display (the main activity can be reused to display any particular day’s information). If biometric and custom meals are implemented, there will be activities for these as well.  </w:t>
+      </w:r>
+      <w:r>
+        <w:rPr>
+          <w:b w:val="1"/>
+          <w:rtl w:val="0"/>
+        </w:rPr>
+        <w:t xml:space="preserve">Update 3/28/2024 (Iteration 1) </w:t>
+      </w:r>
+      <w:r>
+        <w:rPr>
+          <w:rtl w:val="0"/>
+        </w:rPr>
+        <w:t xml:space="preserve">- In the course of planning for the app architecture, I have created the following state diagram showing each of the activities and how they relate to one another: </w:t>
+      </w:r>
+      <w:r>
+        <w:rPr/>
+        <w:drawing>
+          <wp:inline distB="114300" distT="114300" distL="114300" distR="114300">
+            <wp:extent cx="4976813" cy="5734050"/>
+            <wp:effectExtent b="0" l="0" r="0" t="0"/>
+            <wp:docPr id="6" name="image1.png"/>
+            <a:graphic>
+              <a:graphicData uri="http://schemas.openxmlformats.org/drawingml/2006/picture">
+                <pic:pic>
+                  <pic:nvPicPr>
+                    <pic:cNvPr id="0" name="image1.png"/>
+                    <pic:cNvPicPr preferRelativeResize="0"/>
+                  </pic:nvPicPr>
+                  <pic:blipFill>
+                    <a:blip r:embed="rId13"/>
+                    <a:srcRect b="0" l="0" r="0" t="0"/>
+                    <a:stretch>
+                      <a:fillRect/>
+                    </a:stretch>
+                  </pic:blipFill>
+                  <pic:spPr>
+                    <a:xfrm>
+                      <a:off x="0" y="0"/>
+                      <a:ext cx="4976813" cy="5734050"/>
+                    </a:xfrm>
+                    <a:prstGeom prst="rect"/>
+                    <a:ln/>
+                  </pic:spPr>
+                </pic:pic>
+              </a:graphicData>
+            </a:graphic>
+          </wp:inline>
+        </w:drawing>
+      </w:r>
+      <w:r>
+        <w:rPr>
+          <w:rtl w:val="0"/>
+        </w:rPr>
       </w:r>
     </w:p>
     <w:p>
@@ -4695,7 +4729,26 @@
         <w:rPr>
           <w:rtl w:val="0"/>
         </w:rPr>
-        <w:t xml:space="preserve"> - User-specific data will be stored locally in an SQLite database. The database will contain a table for storing foods eaten (with an accompanying date for querying) and recent foods for displaying on the search page, as well as potentially tables storing biometric information and custom meals.  General food information will not be stored locally.</w:t>
+        <w:t xml:space="preserve"> - User-specific data will be stored locally in an SQLite or Room database. The database will contain a table for storing foods eaten (with an accompanying date for querying) and recent foods for displaying on the search page, as well as potentially tables storing biometric information and custom meals.  General food information will not be stored locally. </w:t>
+      </w:r>
+    </w:p>
+    <w:p>
+      <w:pPr>
+        <w:ind w:left="1440" w:firstLine="0"/>
+        <w:rPr/>
+      </w:pPr>
+      <w:r>
+        <w:rPr>
+          <w:b w:val="1"/>
+          <w:rtl w:val="0"/>
+        </w:rPr>
+        <w:t xml:space="preserve">Update 3/28/2024 (Iteration 1) </w:t>
+      </w:r>
+      <w:r>
+        <w:rPr>
+          <w:rtl w:val="0"/>
+        </w:rPr>
+        <w:t xml:space="preserve"> - Basic food information might be stored locally. See below.</w:t>
       </w:r>
     </w:p>
     <w:p>
@@ -4736,7 +4789,48 @@
         <w:rPr>
           <w:rtl w:val="0"/>
         </w:rPr>
-        <w:t xml:space="preserve">When a user searches for a food, the application will connect to a third party API to query for food information. The results will be displayed to the user and information about a user’s chosen food will be extracted, and transformed into data to be inserted into the local database (as a daily entry).</w:t>
+        <w:t xml:space="preserve">When a user searches for a food, the application will connect to a third party API to query for food information. The results will be displayed to the user and information about a user’s chosen food will be extracted, and transformed into data to be inserted into the local database (as a daily entry). </w:t>
+      </w:r>
+    </w:p>
+    <w:p>
+      <w:pPr>
+        <w:ind w:left="1440" w:firstLine="0"/>
+        <w:rPr/>
+      </w:pPr>
+      <w:r>
+        <w:rPr>
+          <w:b w:val="1"/>
+          <w:rtl w:val="0"/>
+        </w:rPr>
+        <w:t xml:space="preserve">Update 3/28/2024 (Iteration 1) </w:t>
+      </w:r>
+      <w:r>
+        <w:rPr>
+          <w:rtl w:val="0"/>
+        </w:rPr>
+        <w:t xml:space="preserve"> - As I’ve begun to lay out the basic infrastructure of the project, planning out how data will be constructed and interacted with, I’ve started to question the wisdom of using a third party API for accessing food data.  It occurred to me that no matter how I go about it, I will always have to store food items - recently accessed food items, daily food items, etc.  While I could take a food item obtained from an API and transform it into a Food object in the app and insert it into the database, this automatically creates some referential integrity and redundancy issues. Because a person might eat (for instance) an apple many times over the course of a year, there would be that number of “apple” entries in the database, without referencing a specific “apple” entity. Although I’m not certain that this would lead to problems in the future, I’m not very comfortable with this ambiguity. </w:t>
+      </w:r>
+    </w:p>
+    <w:p>
+      <w:pPr>
+        <w:rPr/>
+      </w:pPr>
+      <w:r>
+        <w:rPr>
+          <w:rtl w:val="0"/>
+        </w:rPr>
+      </w:r>
+    </w:p>
+    <w:p>
+      <w:pPr>
+        <w:ind w:left="1440" w:firstLine="0"/>
+        <w:rPr/>
+      </w:pPr>
+      <w:r>
+        <w:rPr>
+          <w:rtl w:val="0"/>
+        </w:rPr>
+        <w:t xml:space="preserve">Of course, the big advantage to using a third-party API is that the user doesn’t                                have to store a potentially massive database of food items. However, I think that given that this is text data, and each entry would only consist of seven fields, a reasonable amount of food data could be stored without severely encroaching on the user’s storage space.  At this point, I’m not sure what is the correct way to go about this, and I would welcome any input from the facilitator or professor.  </w:t>
       </w:r>
     </w:p>
     <w:p>
@@ -4756,7 +4850,7 @@
         <w:pStyle w:val="Heading1"/>
         <w:numPr>
           <w:ilvl w:val="0"/>
-          <w:numId w:val="3"/>
+          <w:numId w:val="2"/>
         </w:numPr>
         <w:ind w:left="720" w:hanging="360"/>
         <w:rPr>
@@ -4764,8 +4858,8 @@
           <w:szCs w:val="32"/>
         </w:rPr>
       </w:pPr>
-      <w:bookmarkStart w:colFirst="0" w:colLast="0" w:name="_hkcglxnjhrt2" w:id="8"/>
-      <w:bookmarkEnd w:id="8"/>
+      <w:bookmarkStart w:colFirst="0" w:colLast="0" w:name="_hkcglxnjhrt2" w:id="7"/>
+      <w:bookmarkEnd w:id="7"/>
       <w:r>
         <w:rPr>
           <w:sz w:val="32"/>
@@ -4781,46 +4875,74 @@
         <w:rPr/>
       </w:pPr>
       <w:r>
-        <w:rPr>
-          <w:rtl w:val="0"/>
-        </w:rPr>
-        <w:t xml:space="preserve">(</w:t>
-      </w:r>
-      <w:r>
-        <w:rPr>
-          <w:i w:val="1"/>
-          <w:rtl w:val="0"/>
-        </w:rPr>
-        <w:t xml:space="preserve">Please provide a screenshot(s) of your current project structure, which should show all the packages, kotlin/java files and resource files in your project. You should also</w:t>
-      </w:r>
-      <w:r>
-        <w:rPr>
-          <w:i w:val="1"/>
-          <w:u w:val="single"/>
-          <w:rtl w:val="0"/>
-        </w:rPr>
-        <w:t xml:space="preserve"> highlight any files/packages you have changed, added/deleted in this iteration compared with the previous iteration</w:t>
-      </w:r>
-      <w:r>
-        <w:rPr>
-          <w:i w:val="1"/>
-          <w:rtl w:val="0"/>
-        </w:rPr>
-        <w:t xml:space="preserve">. </w:t>
-      </w:r>
-      <w:r>
-        <w:rPr>
-          <w:i w:val="1"/>
-          <w:highlight w:val="yellow"/>
-          <w:rtl w:val="0"/>
-        </w:rPr>
-        <w:t xml:space="preserve">This is not needed for iteration 0</w:t>
-      </w:r>
-      <w:r>
-        <w:rPr>
-          <w:rtl w:val="0"/>
-        </w:rPr>
-        <w:t xml:space="preserve">)</w:t>
+        <w:rPr/>
+        <w:drawing>
+          <wp:inline distB="114300" distT="114300" distL="114300" distR="114300">
+            <wp:extent cx="3491608" cy="5908253"/>
+            <wp:effectExtent b="0" l="0" r="0" t="0"/>
+            <wp:docPr id="1" name="image10.png"/>
+            <a:graphic>
+              <a:graphicData uri="http://schemas.openxmlformats.org/drawingml/2006/picture">
+                <pic:pic>
+                  <pic:nvPicPr>
+                    <pic:cNvPr id="0" name="image10.png"/>
+                    <pic:cNvPicPr preferRelativeResize="0"/>
+                  </pic:nvPicPr>
+                  <pic:blipFill>
+                    <a:blip r:embed="rId14"/>
+                    <a:srcRect b="0" l="0" r="0" t="0"/>
+                    <a:stretch>
+                      <a:fillRect/>
+                    </a:stretch>
+                  </pic:blipFill>
+                  <pic:spPr>
+                    <a:xfrm>
+                      <a:off x="0" y="0"/>
+                      <a:ext cx="3491608" cy="5908253"/>
+                    </a:xfrm>
+                    <a:prstGeom prst="rect"/>
+                    <a:ln/>
+                  </pic:spPr>
+                </pic:pic>
+              </a:graphicData>
+            </a:graphic>
+          </wp:inline>
+        </w:drawing>
+      </w:r>
+      <w:r>
+        <w:rPr>
+          <w:rtl w:val="0"/>
+        </w:rPr>
+      </w:r>
+    </w:p>
+    <w:p>
+      <w:pPr>
+        <w:ind w:left="720" w:firstLine="0"/>
+        <w:rPr/>
+      </w:pPr>
+      <w:r>
+        <w:rPr>
+          <w:rtl w:val="0"/>
+        </w:rPr>
+      </w:r>
+    </w:p>
+    <w:p>
+      <w:pPr>
+        <w:ind w:left="720" w:firstLine="0"/>
+        <w:rPr/>
+      </w:pPr>
+      <w:r>
+        <w:rPr>
+          <w:b w:val="1"/>
+          <w:rtl w:val="0"/>
+        </w:rPr>
+        <w:t xml:space="preserve">Update 3/28/2024 (Iteration 1)</w:t>
+      </w:r>
+      <w:r>
+        <w:rPr>
+          <w:rtl w:val="0"/>
+        </w:rPr>
+        <w:t xml:space="preserve"> - In this iteration, I have begun to lay out the basic project structure. I have created four activities that will serve the bulk of the functionality: AddFood.kt, DailyDisplay.kt, FoodSearch.kt, and FoodSearchResult.kt. Additionally, I have created a components directory which is currently storing a composable for a bottom menu used throughout the app, and a composable that displays a list of foods that is also used multiple times.  I have created a data directory that currently contains the Food class, but will eventually all house Models and ViewModels, as well. Finally, I have created a util directory and util.kt file that contains utility functions that are used elsewhere in the app (at this, they are mostly functions creating lists and maps of foods for testing the displays). </w:t>
       </w:r>
       <w:r>
         <w:rPr>
@@ -4833,7 +4955,7 @@
         <w:pStyle w:val="Heading1"/>
         <w:numPr>
           <w:ilvl w:val="0"/>
-          <w:numId w:val="3"/>
+          <w:numId w:val="2"/>
         </w:numPr>
         <w:ind w:left="720" w:hanging="360"/>
         <w:rPr>
@@ -4841,8 +4963,8 @@
           <w:szCs w:val="32"/>
         </w:rPr>
       </w:pPr>
-      <w:bookmarkStart w:colFirst="0" w:colLast="0" w:name="_tp0jpote18vj" w:id="9"/>
-      <w:bookmarkEnd w:id="9"/>
+      <w:bookmarkStart w:colFirst="0" w:colLast="0" w:name="_tp0jpote18vj" w:id="8"/>
+      <w:bookmarkEnd w:id="8"/>
       <w:r>
         <w:rPr>
           <w:sz w:val="32"/>
@@ -4869,6 +4991,38 @@
         </w:rPr>
         <w:t xml:space="preserve">As I am new to Kotlin and Android development, construction of the project will follow the course curriculum. That is, UIs will be implemented generally, then data storage and APIs, and finally ancillary features such as the calendar for selecting days to display.  Testing will be conducted throughout.</w:t>
       </w:r>
+    </w:p>
+    <w:p>
+      <w:pPr>
+        <w:spacing w:after="200" w:line="276" w:lineRule="auto"/>
+        <w:ind w:left="720" w:firstLine="0"/>
+        <w:rPr/>
+      </w:pPr>
+      <w:r>
+        <w:rPr>
+          <w:b w:val="1"/>
+          <w:rtl w:val="0"/>
+        </w:rPr>
+        <w:t xml:space="preserve">Update 3/28/2024 (Iteration 1) </w:t>
+      </w:r>
+      <w:r>
+        <w:rPr>
+          <w:rtl w:val="0"/>
+        </w:rPr>
+        <w:t xml:space="preserve"> - At this time, the timeline remains the same.  I have worked on all goals that were set for this iteration, and completed most of them, so for now, I will continue to proceed as planned.  As we are coming up on module 4 and data persistence, over the next iteration, I will be working on building the database, finishing the navigation, and implementing the ViewModel/state functionality.</w:t>
+      </w:r>
+      <w:r>
+        <w:rPr>
+          <w:rtl w:val="0"/>
+        </w:rPr>
+      </w:r>
+    </w:p>
+    <w:p>
+      <w:pPr>
+        <w:spacing w:after="200" w:line="276" w:lineRule="auto"/>
+        <w:ind w:left="720" w:firstLine="0"/>
+        <w:rPr/>
+      </w:pPr>
       <w:r>
         <w:rPr>
           <w:rtl w:val="0"/>
@@ -4878,7 +5032,7 @@
     <w:tbl>
       <w:tblPr>
         <w:tblStyle w:val="Table8"/>
-        <w:tblW w:w="8249.999999999998" w:type="dxa"/>
+        <w:tblW w:w="4489.946380697051" w:type="dxa"/>
         <w:jc w:val="left"/>
         <w:tblInd w:w="1110.0" w:type="dxa"/>
         <w:tblBorders>
@@ -4896,14 +5050,10 @@
         <w:gridCol w:w="774.1286863270777"/>
         <w:gridCol w:w="1835.7908847184988"/>
         <w:gridCol w:w="1880.0268096514744"/>
-        <w:gridCol w:w="1880.0268096514744"/>
-        <w:gridCol w:w="1880.0268096514744"/>
         <w:tblGridChange w:id="0">
           <w:tblGrid>
             <w:gridCol w:w="774.1286863270777"/>
             <w:gridCol w:w="1835.7908847184988"/>
-            <w:gridCol w:w="1880.0268096514744"/>
-            <w:gridCol w:w="1880.0268096514744"/>
             <w:gridCol w:w="1880.0268096514744"/>
           </w:tblGrid>
         </w:tblGridChange>
@@ -5001,66 +5151,6 @@
             </w:r>
           </w:p>
         </w:tc>
-        <w:tc>
-          <w:tcPr>
-            <w:shd w:fill="auto" w:val="clear"/>
-            <w:tcMar>
-              <w:top w:w="100.0" w:type="dxa"/>
-              <w:left w:w="100.0" w:type="dxa"/>
-              <w:bottom w:w="100.0" w:type="dxa"/>
-              <w:right w:w="100.0" w:type="dxa"/>
-            </w:tcMar>
-            <w:vAlign w:val="top"/>
-          </w:tcPr>
-          <w:p>
-            <w:pPr>
-              <w:widowControl w:val="0"/>
-              <w:spacing w:line="240" w:lineRule="auto"/>
-              <w:rPr>
-                <w:shd w:fill="fce5cd" w:val="clear"/>
-              </w:rPr>
-            </w:pPr>
-            <w:r>
-              <w:rPr>
-                <w:shd w:fill="fce5cd" w:val="clear"/>
-                <w:rtl w:val="0"/>
-              </w:rPr>
-              <w:t xml:space="preserve">Member 1 contribution/</w:t>
-              <w:br w:type="textWrapping"/>
-              <w:t xml:space="preserve">planned tasks</w:t>
-            </w:r>
-          </w:p>
-        </w:tc>
-        <w:tc>
-          <w:tcPr>
-            <w:shd w:fill="auto" w:val="clear"/>
-            <w:tcMar>
-              <w:top w:w="100.0" w:type="dxa"/>
-              <w:left w:w="100.0" w:type="dxa"/>
-              <w:bottom w:w="100.0" w:type="dxa"/>
-              <w:right w:w="100.0" w:type="dxa"/>
-            </w:tcMar>
-            <w:vAlign w:val="top"/>
-          </w:tcPr>
-          <w:p>
-            <w:pPr>
-              <w:widowControl w:val="0"/>
-              <w:spacing w:line="240" w:lineRule="auto"/>
-              <w:rPr>
-                <w:shd w:fill="fce5cd" w:val="clear"/>
-              </w:rPr>
-            </w:pPr>
-            <w:r>
-              <w:rPr>
-                <w:shd w:fill="fce5cd" w:val="clear"/>
-                <w:rtl w:val="0"/>
-              </w:rPr>
-              <w:t xml:space="preserve">Member 2 contribution/</w:t>
-              <w:br w:type="textWrapping"/>
-              <w:t xml:space="preserve">planned tasks</w:t>
-            </w:r>
-          </w:p>
-        </w:tc>
       </w:tr>
       <w:tr>
         <w:trPr>
@@ -5197,58 +5287,6 @@
             </w:r>
           </w:p>
         </w:tc>
-        <w:tc>
-          <w:tcPr>
-            <w:shd w:fill="auto" w:val="clear"/>
-            <w:tcMar>
-              <w:top w:w="100.0" w:type="dxa"/>
-              <w:left w:w="100.0" w:type="dxa"/>
-              <w:bottom w:w="100.0" w:type="dxa"/>
-              <w:right w:w="100.0" w:type="dxa"/>
-            </w:tcMar>
-            <w:vAlign w:val="top"/>
-          </w:tcPr>
-          <w:p>
-            <w:pPr>
-              <w:widowControl w:val="0"/>
-              <w:spacing w:line="240" w:lineRule="auto"/>
-              <w:rPr>
-                <w:shd w:fill="fce5cd" w:val="clear"/>
-              </w:rPr>
-            </w:pPr>
-            <w:r>
-              <w:rPr>
-                <w:rtl w:val="0"/>
-              </w:rPr>
-            </w:r>
-          </w:p>
-        </w:tc>
-        <w:tc>
-          <w:tcPr>
-            <w:shd w:fill="auto" w:val="clear"/>
-            <w:tcMar>
-              <w:top w:w="100.0" w:type="dxa"/>
-              <w:left w:w="100.0" w:type="dxa"/>
-              <w:bottom w:w="100.0" w:type="dxa"/>
-              <w:right w:w="100.0" w:type="dxa"/>
-            </w:tcMar>
-            <w:vAlign w:val="top"/>
-          </w:tcPr>
-          <w:p>
-            <w:pPr>
-              <w:widowControl w:val="0"/>
-              <w:spacing w:line="240" w:lineRule="auto"/>
-              <w:rPr>
-                <w:shd w:fill="fce5cd" w:val="clear"/>
-              </w:rPr>
-            </w:pPr>
-            <w:r>
-              <w:rPr>
-                <w:rtl w:val="0"/>
-              </w:rPr>
-            </w:r>
-          </w:p>
-        </w:tc>
       </w:tr>
       <w:tr>
         <w:trPr>
@@ -5376,7 +5414,7 @@
               <w:rPr>
                 <w:rtl w:val="0"/>
               </w:rPr>
-              <w:t xml:space="preserve">SQLite database</w:t>
+              <w:t xml:space="preserve">Database</w:t>
             </w:r>
           </w:p>
           <w:p>
@@ -5404,56 +5442,54 @@
               <w:t xml:space="preserve">Android calendar</w:t>
             </w:r>
           </w:p>
-        </w:tc>
-        <w:tc>
-          <w:tcPr>
-            <w:shd w:fill="auto" w:val="clear"/>
-            <w:tcMar>
-              <w:top w:w="100.0" w:type="dxa"/>
-              <w:left w:w="100.0" w:type="dxa"/>
-              <w:bottom w:w="100.0" w:type="dxa"/>
-              <w:right w:w="100.0" w:type="dxa"/>
-            </w:tcMar>
-            <w:vAlign w:val="top"/>
-          </w:tcPr>
-          <w:p>
-            <w:pPr>
-              <w:widowControl w:val="0"/>
-              <w:spacing w:line="240" w:lineRule="auto"/>
-              <w:rPr>
-                <w:shd w:fill="fce5cd" w:val="clear"/>
-              </w:rPr>
-            </w:pPr>
-            <w:r>
-              <w:rPr>
-                <w:rtl w:val="0"/>
-              </w:rPr>
-            </w:r>
-          </w:p>
-        </w:tc>
-        <w:tc>
-          <w:tcPr>
-            <w:shd w:fill="auto" w:val="clear"/>
-            <w:tcMar>
-              <w:top w:w="100.0" w:type="dxa"/>
-              <w:left w:w="100.0" w:type="dxa"/>
-              <w:bottom w:w="100.0" w:type="dxa"/>
-              <w:right w:w="100.0" w:type="dxa"/>
-            </w:tcMar>
-            <w:vAlign w:val="top"/>
-          </w:tcPr>
-          <w:p>
-            <w:pPr>
-              <w:widowControl w:val="0"/>
-              <w:spacing w:line="240" w:lineRule="auto"/>
-              <w:rPr>
-                <w:shd w:fill="fce5cd" w:val="clear"/>
-              </w:rPr>
-            </w:pPr>
-            <w:r>
-              <w:rPr>
-                <w:rtl w:val="0"/>
-              </w:rPr>
+          <w:p>
+            <w:pPr>
+              <w:widowControl w:val="0"/>
+              <w:spacing w:line="240" w:lineRule="auto"/>
+              <w:rPr/>
+            </w:pPr>
+            <w:r>
+              <w:rPr>
+                <w:rtl w:val="0"/>
+              </w:rPr>
+            </w:r>
+          </w:p>
+          <w:p>
+            <w:pPr>
+              <w:widowControl w:val="0"/>
+              <w:spacing w:line="240" w:lineRule="auto"/>
+              <w:rPr/>
+            </w:pPr>
+            <w:r>
+              <w:rPr>
+                <w:rtl w:val="0"/>
+              </w:rPr>
+              <w:t xml:space="preserve">navController/navGraph</w:t>
+            </w:r>
+          </w:p>
+          <w:p>
+            <w:pPr>
+              <w:widowControl w:val="0"/>
+              <w:spacing w:line="240" w:lineRule="auto"/>
+              <w:rPr/>
+            </w:pPr>
+            <w:r>
+              <w:rPr>
+                <w:rtl w:val="0"/>
+              </w:rPr>
+            </w:r>
+          </w:p>
+          <w:p>
+            <w:pPr>
+              <w:widowControl w:val="0"/>
+              <w:spacing w:line="240" w:lineRule="auto"/>
+              <w:rPr/>
+            </w:pPr>
+            <w:r>
+              <w:rPr>
+                <w:rtl w:val="0"/>
+              </w:rPr>
+              <w:t xml:space="preserve">ViewModel</w:t>
             </w:r>
           </w:p>
         </w:tc>
@@ -5596,54 +5632,14 @@
               <w:rPr>
                 <w:rtl w:val="0"/>
               </w:rPr>
-              <w:t xml:space="preserve">Food/nutrition API</w:t>
-            </w:r>
-          </w:p>
-        </w:tc>
-        <w:tc>
-          <w:tcPr>
-            <w:shd w:fill="auto" w:val="clear"/>
-            <w:tcMar>
-              <w:top w:w="100.0" w:type="dxa"/>
-              <w:left w:w="100.0" w:type="dxa"/>
-              <w:bottom w:w="100.0" w:type="dxa"/>
-              <w:right w:w="100.0" w:type="dxa"/>
-            </w:tcMar>
-            <w:vAlign w:val="top"/>
-          </w:tcPr>
-          <w:p>
-            <w:pPr>
-              <w:widowControl w:val="0"/>
-              <w:spacing w:line="240" w:lineRule="auto"/>
-              <w:rPr>
-                <w:shd w:fill="fce5cd" w:val="clear"/>
-              </w:rPr>
-            </w:pPr>
-            <w:r>
-              <w:rPr>
-                <w:rtl w:val="0"/>
-              </w:rPr>
-            </w:r>
-          </w:p>
-        </w:tc>
-        <w:tc>
-          <w:tcPr>
-            <w:shd w:fill="auto" w:val="clear"/>
-            <w:tcMar>
-              <w:top w:w="100.0" w:type="dxa"/>
-              <w:left w:w="100.0" w:type="dxa"/>
-              <w:bottom w:w="100.0" w:type="dxa"/>
-              <w:right w:w="100.0" w:type="dxa"/>
-            </w:tcMar>
-            <w:vAlign w:val="top"/>
-          </w:tcPr>
-          <w:p>
-            <w:pPr>
-              <w:widowControl w:val="0"/>
-              <w:spacing w:line="240" w:lineRule="auto"/>
-              <w:rPr>
-                <w:shd w:fill="fce5cd" w:val="clear"/>
-              </w:rPr>
+              <w:t xml:space="preserve">Food/nutrition API?</w:t>
+            </w:r>
+          </w:p>
+          <w:p>
+            <w:pPr>
+              <w:widowControl w:val="0"/>
+              <w:spacing w:line="240" w:lineRule="auto"/>
+              <w:rPr/>
             </w:pPr>
             <w:r>
               <w:rPr>
@@ -5669,192 +5665,13 @@
     </w:p>
     <w:p>
       <w:pPr>
-        <w:pStyle w:val="Heading1"/>
-        <w:numPr>
-          <w:ilvl w:val="0"/>
-          <w:numId w:val="3"/>
-        </w:numPr>
-        <w:ind w:left="720" w:hanging="360"/>
-        <w:rPr>
-          <w:sz w:val="32"/>
-          <w:szCs w:val="32"/>
-        </w:rPr>
-      </w:pPr>
-      <w:bookmarkStart w:colFirst="0" w:colLast="0" w:name="_wx5fnmke6x6g" w:id="10"/>
-      <w:bookmarkEnd w:id="10"/>
-      <w:r>
-        <w:rPr>
-          <w:sz w:val="32"/>
-          <w:szCs w:val="32"/>
-          <w:rtl w:val="0"/>
-        </w:rPr>
-        <w:t xml:space="preserve">Future Work (Optional)</w:t>
-      </w:r>
-    </w:p>
-    <w:p>
-      <w:pPr>
-        <w:spacing w:after="200" w:line="276" w:lineRule="auto"/>
-        <w:ind w:left="720" w:firstLine="0"/>
-        <w:rPr>
-          <w:i w:val="1"/>
-        </w:rPr>
-      </w:pPr>
-      <w:r>
-        <w:rPr>
-          <w:rtl w:val="0"/>
-        </w:rPr>
-        <w:t xml:space="preserve">(</w:t>
-      </w:r>
-      <w:r>
-        <w:rPr>
-          <w:i w:val="1"/>
-          <w:rtl w:val="0"/>
-        </w:rPr>
-        <w:t xml:space="preserve">This section can describe possible future works. Particularly the requirements you planned but didn’t get time to implement, and possible Android components or features to implement them. </w:t>
-      </w:r>
-    </w:p>
-    <w:p>
-      <w:pPr>
-        <w:spacing w:after="200" w:line="276" w:lineRule="auto"/>
         <w:ind w:left="720" w:firstLine="0"/>
         <w:rPr/>
       </w:pPr>
       <w:r>
         <w:rPr>
-          <w:i w:val="1"/>
-          <w:rtl w:val="0"/>
-        </w:rPr>
-        <w:t xml:space="preserve">This section is optional, and you can include this section in the final iteration if you want.</w:t>
-      </w:r>
-      <w:r>
-        <w:rPr>
-          <w:rtl w:val="0"/>
-        </w:rPr>
-        <w:t xml:space="preserve">)</w:t>
-      </w:r>
-    </w:p>
-    <w:p>
-      <w:pPr>
-        <w:pStyle w:val="Heading1"/>
-        <w:numPr>
-          <w:ilvl w:val="0"/>
-          <w:numId w:val="3"/>
-        </w:numPr>
-        <w:ind w:left="720" w:hanging="360"/>
-        <w:rPr>
-          <w:sz w:val="32"/>
-          <w:szCs w:val="32"/>
-        </w:rPr>
-      </w:pPr>
-      <w:bookmarkStart w:colFirst="0" w:colLast="0" w:name="_nl6zntsisnrv" w:id="11"/>
-      <w:bookmarkEnd w:id="11"/>
-      <w:r>
-        <w:rPr>
-          <w:sz w:val="32"/>
-          <w:szCs w:val="32"/>
-          <w:rtl w:val="0"/>
-        </w:rPr>
-        <w:t xml:space="preserve">Project Demo Links</w:t>
-      </w:r>
-    </w:p>
-    <w:p>
-      <w:pPr>
-        <w:spacing w:after="200" w:line="276" w:lineRule="auto"/>
-        <w:ind w:left="720" w:firstLine="0"/>
-        <w:rPr/>
-      </w:pPr>
-      <w:r>
-        <w:rPr>
-          <w:rtl w:val="0"/>
-        </w:rPr>
-        <w:t xml:space="preserve">(</w:t>
-      </w:r>
-      <w:r>
-        <w:rPr>
-          <w:i w:val="1"/>
-          <w:rtl w:val="0"/>
-        </w:rPr>
-        <w:t xml:space="preserve">For on campus students, we will have project presentations in class.</w:t>
-      </w:r>
-      <w:r>
-        <w:rPr>
-          <w:i w:val="1"/>
-          <w:highlight w:val="yellow"/>
-          <w:rtl w:val="0"/>
-        </w:rPr>
-        <w:t xml:space="preserve"> For online students, you are required to submit a video of your project presentation which includes a demo of your app and explanation of your implementation.</w:t>
-      </w:r>
-      <w:r>
-        <w:rPr>
-          <w:i w:val="1"/>
-          <w:rtl w:val="0"/>
-        </w:rPr>
-        <w:t xml:space="preserve"> You can use Kaltura or zoom or any video tool to make the video and then submit it on blackboard. Please check the following link for the details of using Kaltura to make and submit videos on blackboard. You can also use other video tools and upload your video to youtube if you like: </w:t>
-      </w:r>
-      <w:hyperlink r:id="rId12">
-        <w:r>
-          <w:rPr>
-            <w:i w:val="1"/>
-            <w:color w:val="00748b"/>
-            <w:u w:val="single"/>
-            <w:shd w:fill="f4f4f4" w:val="clear"/>
-            <w:rtl w:val="0"/>
-          </w:rPr>
-          <w:t xml:space="preserve">https://onlinecampus.bu.edu/bbcswebdav/courses/00cwr_odeelements/metcs/cs_Kaltura.htm</w:t>
-        </w:r>
-      </w:hyperlink>
-      <w:r>
-        <w:rPr>
-          <w:sz w:val="20"/>
-          <w:szCs w:val="20"/>
-          <w:shd w:fill="f4f4f4" w:val="clear"/>
-          <w:rtl w:val="0"/>
-        </w:rPr>
-        <w:t xml:space="preserve">  </w:t>
-      </w:r>
-      <w:r>
-        <w:rPr>
-          <w:rtl w:val="0"/>
-        </w:rPr>
-        <w:t xml:space="preserve">)</w:t>
-      </w:r>
-    </w:p>
-    <w:p>
-      <w:pPr>
-        <w:numPr>
-          <w:ilvl w:val="0"/>
-          <w:numId w:val="3"/>
-        </w:numPr>
-        <w:ind w:left="720" w:hanging="360"/>
-        <w:rPr/>
-      </w:pPr>
-      <w:r>
-        <w:rPr>
-          <w:sz w:val="32"/>
-          <w:szCs w:val="32"/>
-          <w:rtl w:val="0"/>
-        </w:rPr>
-        <w:t xml:space="preserve">References </w:t>
-      </w:r>
-      <w:r>
-        <w:rPr>
-          <w:rtl w:val="0"/>
-        </w:rPr>
-        <w:br w:type="textWrapping"/>
-        <w:t xml:space="preserve">(</w:t>
-      </w:r>
-      <w:r>
-        <w:rPr>
-          <w:i w:val="1"/>
-          <w:rtl w:val="0"/>
-        </w:rPr>
-        <w:t xml:space="preserve">any references you used for the project</w:t>
-      </w:r>
-      <w:r>
-        <w:rPr>
-          <w:rtl w:val="0"/>
-        </w:rPr>
-        <w:t xml:space="preserve">)</w:t>
+          <w:rtl w:val="0"/>
+        </w:rPr>
       </w:r>
     </w:p>
     <w:p>
@@ -5881,8 +5698,8 @@
           <w:szCs w:val="72"/>
         </w:rPr>
       </w:pPr>
-      <w:bookmarkStart w:colFirst="0" w:colLast="0" w:name="_gq8lu2ljy1ew" w:id="12"/>
-      <w:bookmarkEnd w:id="12"/>
+      <w:bookmarkStart w:colFirst="0" w:colLast="0" w:name="_gq8lu2ljy1ew" w:id="9"/>
+      <w:bookmarkEnd w:id="9"/>
       <w:r>
         <w:rPr>
           <w:rtl w:val="0"/>
@@ -6023,116 +5840,6 @@
   <w:abstractNum w:abstractNumId="2">
     <w:lvl w:ilvl="0">
       <w:start w:val="1"/>
-      <w:numFmt w:val="bullet"/>
-      <w:lvlText w:val="●"/>
-      <w:lvlJc w:val="left"/>
-      <w:pPr>
-        <w:ind w:left="720" w:hanging="360"/>
-      </w:pPr>
-      <w:rPr>
-        <w:u w:val="none"/>
-      </w:rPr>
-    </w:lvl>
-    <w:lvl w:ilvl="1">
-      <w:start w:val="1"/>
-      <w:numFmt w:val="bullet"/>
-      <w:lvlText w:val="○"/>
-      <w:lvlJc w:val="left"/>
-      <w:pPr>
-        <w:ind w:left="1440" w:hanging="360"/>
-      </w:pPr>
-      <w:rPr>
-        <w:u w:val="none"/>
-      </w:rPr>
-    </w:lvl>
-    <w:lvl w:ilvl="2">
-      <w:start w:val="1"/>
-      <w:numFmt w:val="bullet"/>
-      <w:lvlText w:val="■"/>
-      <w:lvlJc w:val="left"/>
-      <w:pPr>
-        <w:ind w:left="2160" w:hanging="360"/>
-      </w:pPr>
-      <w:rPr>
-        <w:u w:val="none"/>
-      </w:rPr>
-    </w:lvl>
-    <w:lvl w:ilvl="3">
-      <w:start w:val="1"/>
-      <w:numFmt w:val="bullet"/>
-      <w:lvlText w:val="●"/>
-      <w:lvlJc w:val="left"/>
-      <w:pPr>
-        <w:ind w:left="2880" w:hanging="360"/>
-      </w:pPr>
-      <w:rPr>
-        <w:u w:val="none"/>
-      </w:rPr>
-    </w:lvl>
-    <w:lvl w:ilvl="4">
-      <w:start w:val="1"/>
-      <w:numFmt w:val="bullet"/>
-      <w:lvlText w:val="○"/>
-      <w:lvlJc w:val="left"/>
-      <w:pPr>
-        <w:ind w:left="3600" w:hanging="360"/>
-      </w:pPr>
-      <w:rPr>
-        <w:u w:val="none"/>
-      </w:rPr>
-    </w:lvl>
-    <w:lvl w:ilvl="5">
-      <w:start w:val="1"/>
-      <w:numFmt w:val="bullet"/>
-      <w:lvlText w:val="■"/>
-      <w:lvlJc w:val="left"/>
-      <w:pPr>
-        <w:ind w:left="4320" w:hanging="360"/>
-      </w:pPr>
-      <w:rPr>
-        <w:u w:val="none"/>
-      </w:rPr>
-    </w:lvl>
-    <w:lvl w:ilvl="6">
-      <w:start w:val="1"/>
-      <w:numFmt w:val="bullet"/>
-      <w:lvlText w:val="●"/>
-      <w:lvlJc w:val="left"/>
-      <w:pPr>
-        <w:ind w:left="5040" w:hanging="360"/>
-      </w:pPr>
-      <w:rPr>
-        <w:u w:val="none"/>
-      </w:rPr>
-    </w:lvl>
-    <w:lvl w:ilvl="7">
-      <w:start w:val="1"/>
-      <w:numFmt w:val="bullet"/>
-      <w:lvlText w:val="○"/>
-      <w:lvlJc w:val="left"/>
-      <w:pPr>
-        <w:ind w:left="5760" w:hanging="360"/>
-      </w:pPr>
-      <w:rPr>
-        <w:u w:val="none"/>
-      </w:rPr>
-    </w:lvl>
-    <w:lvl w:ilvl="8">
-      <w:start w:val="1"/>
-      <w:numFmt w:val="bullet"/>
-      <w:lvlText w:val="■"/>
-      <w:lvlJc w:val="left"/>
-      <w:pPr>
-        <w:ind w:left="6480" w:hanging="360"/>
-      </w:pPr>
-      <w:rPr>
-        <w:u w:val="none"/>
-      </w:rPr>
-    </w:lvl>
-  </w:abstractNum>
-  <w:abstractNum w:abstractNumId="3">
-    <w:lvl w:ilvl="0">
-      <w:start w:val="1"/>
       <w:numFmt w:val="decimal"/>
       <w:lvlText w:val="%1."/>
       <w:lvlJc w:val="left"/>
@@ -6242,7 +5949,7 @@
       </w:rPr>
     </w:lvl>
   </w:abstractNum>
-  <w:abstractNum w:abstractNumId="4">
+  <w:abstractNum w:abstractNumId="3">
     <w:lvl w:ilvl="0">
       <w:start w:val="1"/>
       <w:numFmt w:val="decimal"/>
@@ -6360,9 +6067,6 @@
   </w:num>
   <w:num w:numId="3">
     <w:abstractNumId w:val="3"/>
-  </w:num>
-  <w:num w:numId="4">
-    <w:abstractNumId w:val="4"/>
   </w:num>
 </w:numbering>
 </file>

</xml_diff>